<commit_message>
change 3 & add 4
</commit_message>
<xml_diff>
--- a/论文稿子/论文初稿3.docx
+++ b/论文稿子/论文初稿3.docx
@@ -479,6 +479,7 @@
         </w:rPr>
         <w:t xml:space="preserve">  </w:t>
       </w:r>
+      <w:proofErr w:type="gramStart"/>
       <w:r>
         <w:rPr>
           <w:rFonts w:hint="eastAsia"/>
@@ -489,6 +490,7 @@
         </w:rPr>
         <w:t>程翔龙</w:t>
       </w:r>
+      <w:proofErr w:type="gramEnd"/>
       <w:r>
         <w:rPr>
           <w:rFonts w:hint="eastAsia"/>
@@ -1306,6 +1308,7 @@
         <w:lastRenderedPageBreak/>
         <w:t>型首先利用知识表示</w:t>
       </w:r>
+      <w:proofErr w:type="spellStart"/>
       <w:r>
         <w:rPr>
           <w:rFonts w:ascii="Times New Roman" w:hAnsi="Times New Roman" w:hint="eastAsia"/>
@@ -1314,6 +1317,7 @@
         </w:rPr>
         <w:t>TransE</w:t>
       </w:r>
+      <w:proofErr w:type="spellEnd"/>
       <w:r>
         <w:rPr>
           <w:rFonts w:ascii="Times New Roman" w:hAnsi="Times New Roman" w:hint="eastAsia"/>
@@ -1336,8 +1340,18 @@
           <w:sz w:val="28"/>
           <w:szCs w:val="28"/>
         </w:rPr>
-        <w:t xml:space="preserve"> Embeddings</w:t>
-      </w:r>
+        <w:t xml:space="preserve"> </w:t>
+      </w:r>
+      <w:proofErr w:type="spellStart"/>
+      <w:r>
+        <w:rPr>
+          <w:rFonts w:ascii="Times New Roman" w:hAnsi="Times New Roman"/>
+          <w:sz w:val="28"/>
+          <w:szCs w:val="28"/>
+        </w:rPr>
+        <w:t>Embeddings</w:t>
+      </w:r>
+      <w:proofErr w:type="spellEnd"/>
       <w:r>
         <w:rPr>
           <w:rFonts w:ascii="Times New Roman" w:hAnsi="Times New Roman" w:hint="eastAsia"/>
@@ -1442,7 +1456,43 @@
           <w:sz w:val="28"/>
           <w:szCs w:val="28"/>
         </w:rPr>
-        <w:t>（3）针对现实网络环境中的用户信任评估的需求，本文基于新浪微博，设计并且实现了一套新浪微博用户情</w:t>
+        <w:t>（3）针对现实网络环境中的用户信任评估的需求，本文基于</w:t>
+      </w:r>
+      <w:proofErr w:type="gramStart"/>
+      <w:r>
+        <w:rPr>
+          <w:rFonts w:ascii="宋体" w:hAnsi="宋体" w:hint="eastAsia"/>
+          <w:sz w:val="28"/>
+          <w:szCs w:val="28"/>
+        </w:rPr>
+        <w:t>新浪微博</w:t>
+      </w:r>
+      <w:proofErr w:type="gramEnd"/>
+      <w:r>
+        <w:rPr>
+          <w:rFonts w:ascii="宋体" w:hAnsi="宋体" w:hint="eastAsia"/>
+          <w:sz w:val="28"/>
+          <w:szCs w:val="28"/>
+        </w:rPr>
+        <w:t>，设计并且实现了一套新</w:t>
+      </w:r>
+      <w:proofErr w:type="gramStart"/>
+      <w:r>
+        <w:rPr>
+          <w:rFonts w:ascii="宋体" w:hAnsi="宋体" w:hint="eastAsia"/>
+          <w:sz w:val="28"/>
+          <w:szCs w:val="28"/>
+        </w:rPr>
+        <w:t>浪微博用户</w:t>
+      </w:r>
+      <w:proofErr w:type="gramEnd"/>
+      <w:r>
+        <w:rPr>
+          <w:rFonts w:ascii="宋体" w:hAnsi="宋体" w:hint="eastAsia"/>
+          <w:sz w:val="28"/>
+          <w:szCs w:val="28"/>
+        </w:rPr>
+        <w:t>情</w:t>
       </w:r>
       <w:r>
         <w:rPr>
@@ -1450,7 +1500,61 @@
           <w:sz w:val="28"/>
           <w:szCs w:val="28"/>
         </w:rPr>
-        <w:t>报数据的可信评估系统。该系统分为威胁情报数据爬取模块、威胁情报数据预处理模块、威胁情报知识图谱构建模块、威胁情报可信分析模块。其中情报数据爬取模块利用网络爬虫对新浪微博的用户情报数据进行爬取；威胁情报数据预处理模块旨在对原始的结构化威胁情报数据进行实体、属性和关系的解析；威胁情报知识图谱构建模块利用获取到的威胁情报数据，利用知识图谱的构建方法，构建高质量的威胁情报知识图谱；威胁情报信任分析模块将利用上述路径聚合算法</w:t>
+        <w:t>报数据的可信评估系统。该系统分为威胁情报</w:t>
+      </w:r>
+      <w:proofErr w:type="gramStart"/>
+      <w:r>
+        <w:rPr>
+          <w:rFonts w:ascii="Times New Roman" w:hAnsi="Times New Roman" w:hint="eastAsia"/>
+          <w:sz w:val="28"/>
+          <w:szCs w:val="28"/>
+        </w:rPr>
+        <w:t>数据爬取模块</w:t>
+      </w:r>
+      <w:proofErr w:type="gramEnd"/>
+      <w:r>
+        <w:rPr>
+          <w:rFonts w:ascii="Times New Roman" w:hAnsi="Times New Roman" w:hint="eastAsia"/>
+          <w:sz w:val="28"/>
+          <w:szCs w:val="28"/>
+        </w:rPr>
+        <w:t>、威胁情报数据预处理模块、威胁情报知识图谱构建模块、威胁情报可信分析模块。其中情报</w:t>
+      </w:r>
+      <w:proofErr w:type="gramStart"/>
+      <w:r>
+        <w:rPr>
+          <w:rFonts w:ascii="Times New Roman" w:hAnsi="Times New Roman" w:hint="eastAsia"/>
+          <w:sz w:val="28"/>
+          <w:szCs w:val="28"/>
+        </w:rPr>
+        <w:t>数据爬取模块</w:t>
+      </w:r>
+      <w:proofErr w:type="gramEnd"/>
+      <w:r>
+        <w:rPr>
+          <w:rFonts w:ascii="Times New Roman" w:hAnsi="Times New Roman" w:hint="eastAsia"/>
+          <w:sz w:val="28"/>
+          <w:szCs w:val="28"/>
+        </w:rPr>
+        <w:t>利用网络爬虫对新</w:t>
+      </w:r>
+      <w:proofErr w:type="gramStart"/>
+      <w:r>
+        <w:rPr>
+          <w:rFonts w:ascii="Times New Roman" w:hAnsi="Times New Roman" w:hint="eastAsia"/>
+          <w:sz w:val="28"/>
+          <w:szCs w:val="28"/>
+        </w:rPr>
+        <w:t>浪微博</w:t>
+      </w:r>
+      <w:proofErr w:type="gramEnd"/>
+      <w:r>
+        <w:rPr>
+          <w:rFonts w:ascii="Times New Roman" w:hAnsi="Times New Roman" w:hint="eastAsia"/>
+          <w:sz w:val="28"/>
+          <w:szCs w:val="28"/>
+        </w:rPr>
+        <w:t>的用户情报数据进行爬取；威胁情报数据预处理模块旨在对原始的结构化威胁情报数据进行实体、属性和关系的解析；威胁情报知识图谱构建模块利用获取到的威胁情报数据，利用知识图谱的构建方法，构建高质量的威胁情报知识图谱；威胁情报信任分析模块将利用上述路径聚合算法</w:t>
       </w:r>
       <w:r>
         <w:rPr>
@@ -2183,7 +2287,43 @@
           <w:sz w:val="28"/>
           <w:szCs w:val="28"/>
         </w:rPr>
-        <w:t xml:space="preserve">The model uses the TransE (Translating Embeddings) algorithm to map the information of entities, attributes and relationships in the intelligence knowledge </w:t>
+        <w:t xml:space="preserve">The model uses the </w:t>
+      </w:r>
+      <w:proofErr w:type="spellStart"/>
+      <w:r>
+        <w:rPr>
+          <w:rFonts w:ascii="Times New Roman" w:hAnsi="Times New Roman" w:cs="Times New Roman"/>
+          <w:sz w:val="28"/>
+          <w:szCs w:val="28"/>
+        </w:rPr>
+        <w:t>TransE</w:t>
+      </w:r>
+      <w:proofErr w:type="spellEnd"/>
+      <w:r>
+        <w:rPr>
+          <w:rFonts w:ascii="Times New Roman" w:hAnsi="Times New Roman" w:cs="Times New Roman"/>
+          <w:sz w:val="28"/>
+          <w:szCs w:val="28"/>
+        </w:rPr>
+        <w:t xml:space="preserve"> (Translating </w:t>
+      </w:r>
+      <w:proofErr w:type="spellStart"/>
+      <w:r>
+        <w:rPr>
+          <w:rFonts w:ascii="Times New Roman" w:hAnsi="Times New Roman" w:cs="Times New Roman"/>
+          <w:sz w:val="28"/>
+          <w:szCs w:val="28"/>
+        </w:rPr>
+        <w:t>Embeddings</w:t>
+      </w:r>
+      <w:proofErr w:type="spellEnd"/>
+      <w:r>
+        <w:rPr>
+          <w:rFonts w:ascii="Times New Roman" w:hAnsi="Times New Roman" w:cs="Times New Roman"/>
+          <w:sz w:val="28"/>
+          <w:szCs w:val="28"/>
+        </w:rPr>
+        <w:t xml:space="preserve">) algorithm to map the information of entities, attributes and relationships in the intelligence knowledge </w:t>
       </w:r>
       <w:r>
         <w:rPr>
@@ -2372,13 +2512,23 @@
         </w:rPr>
         <w:t xml:space="preserve"> of </w:t>
       </w:r>
+      <w:proofErr w:type="spellStart"/>
       <w:r>
         <w:rPr>
           <w:rFonts w:ascii="Times New Roman" w:hAnsi="Times New Roman" w:cs="Times New Roman"/>
           <w:sz w:val="28"/>
           <w:szCs w:val="28"/>
         </w:rPr>
-        <w:t>Sina Weibo</w:t>
+        <w:t>Sina</w:t>
+      </w:r>
+      <w:proofErr w:type="spellEnd"/>
+      <w:r>
+        <w:rPr>
+          <w:rFonts w:ascii="Times New Roman" w:hAnsi="Times New Roman" w:cs="Times New Roman"/>
+          <w:sz w:val="28"/>
+          <w:szCs w:val="28"/>
+        </w:rPr>
+        <w:t xml:space="preserve"> Weibo</w:t>
       </w:r>
       <w:r>
         <w:rPr>
@@ -2443,7 +2593,25 @@
           <w:sz w:val="28"/>
           <w:szCs w:val="28"/>
         </w:rPr>
-        <w:t>The intelligence data crawling module uses the web crawler to crawl the user intelligence data of Sina Weibo; the threat intelligence data preprocessing module aims to analyze the entities, attributes and relationships of the original structured threat intelligence data</w:t>
+        <w:t xml:space="preserve">The intelligence data crawling module uses the web crawler to crawl the user intelligence data of </w:t>
+      </w:r>
+      <w:proofErr w:type="spellStart"/>
+      <w:r>
+        <w:rPr>
+          <w:rFonts w:ascii="Times New Roman" w:hAnsi="Times New Roman" w:cs="Times New Roman"/>
+          <w:sz w:val="28"/>
+          <w:szCs w:val="28"/>
+        </w:rPr>
+        <w:t>Sina</w:t>
+      </w:r>
+      <w:proofErr w:type="spellEnd"/>
+      <w:r>
+        <w:rPr>
+          <w:rFonts w:ascii="Times New Roman" w:hAnsi="Times New Roman" w:cs="Times New Roman"/>
+          <w:sz w:val="28"/>
+          <w:szCs w:val="28"/>
+        </w:rPr>
+        <w:t xml:space="preserve"> Weibo; the threat intelligence data preprocessing module aims to analyze the entities, attributes and relationships of the original structured threat intelligence data</w:t>
       </w:r>
       <w:r>
         <w:rPr>
@@ -3480,9 +3648,7 @@
       </w:pPr>
       <w:r>
         <w:rPr>
-          <w:rFonts w:eastAsia="宋体"/>
           <w:noProof w:val="0"/>
-          <w:szCs w:val="22"/>
         </w:rPr>
         <w:fldChar w:fldCharType="end"/>
       </w:r>
@@ -4573,7 +4739,6 @@
     <w:p>
       <w:pPr>
         <w:pStyle w:val="ab"/>
-        <w:ind w:firstLineChars="0" w:firstLine="561"/>
       </w:pPr>
       <w:r>
         <w:rPr>
@@ -4765,7 +4930,6 @@
     <w:p>
       <w:pPr>
         <w:pStyle w:val="ab"/>
-        <w:ind w:firstLineChars="0" w:firstLine="561"/>
       </w:pPr>
       <w:r>
         <w:rPr>
@@ -4825,7 +4989,6 @@
     <w:p>
       <w:pPr>
         <w:pStyle w:val="ab"/>
-        <w:ind w:firstLineChars="0" w:firstLine="561"/>
       </w:pPr>
       <w:r>
         <w:rPr>
@@ -4999,7 +5162,6 @@
     <w:p>
       <w:pPr>
         <w:pStyle w:val="ab"/>
-        <w:ind w:firstLineChars="0" w:firstLine="561"/>
       </w:pPr>
       <w:r>
         <w:rPr>
@@ -5373,20 +5535,13 @@
     <w:p>
       <w:pPr>
         <w:pStyle w:val="ab"/>
-        <w:rPr>
-          <w:color w:val="FF0000"/>
-        </w:rPr>
-      </w:pPr>
-      <w:r>
-        <w:rPr>
-          <w:color w:val="FF0000"/>
-        </w:rPr>
+      </w:pPr>
+      <w:r>
         <w:t>X</w:t>
       </w:r>
       <w:r>
         <w:rPr>
           <w:rFonts w:hint="eastAsia"/>
-          <w:color w:val="FF0000"/>
         </w:rPr>
         <w:t>xx</w:t>
       </w:r>
@@ -6331,21 +6486,16 @@
     <w:p>
       <w:pPr>
         <w:pStyle w:val="ab"/>
-        <w:rPr>
-          <w:color w:val="FF0000"/>
-        </w:rPr>
-      </w:pPr>
-      <w:r>
-        <w:rPr>
-          <w:rFonts w:hint="eastAsia"/>
-          <w:color w:val="FF0000"/>
+      </w:pPr>
+      <w:r>
+        <w:rPr>
+          <w:rFonts w:hint="eastAsia"/>
         </w:rPr>
         <w:t>RNN</w:t>
       </w:r>
       <w:r>
         <w:rPr>
           <w:rFonts w:hint="eastAsia"/>
-          <w:color w:val="FF0000"/>
         </w:rPr>
         <w:t>。。。。</w:t>
       </w:r>
@@ -7155,7 +7305,7 @@
         <mc:AlternateContent>
           <mc:Choice Requires="wpc">
             <w:drawing>
-              <wp:anchor distT="0" distB="0" distL="114300" distR="114300" simplePos="0" relativeHeight="251661312" behindDoc="0" locked="0" layoutInCell="1" allowOverlap="1" wp14:anchorId="3323EBEE" wp14:editId="041EDB83">
+              <wp:anchor distT="0" distB="0" distL="114300" distR="114300" simplePos="0" relativeHeight="251661312" behindDoc="0" locked="0" layoutInCell="1" allowOverlap="1" wp14:anchorId="15A1844F" wp14:editId="705D76E7">
                 <wp:simplePos x="0" y="0"/>
                 <wp:positionH relativeFrom="column">
                   <wp:posOffset>352425</wp:posOffset>
@@ -7912,6 +8062,7 @@
                         <wps:txbx>
                           <w:txbxContent>
                             <w:p>
+                              <w:proofErr w:type="gramStart"/>
                               <w:r>
                                 <w:rPr>
                                   <w:rFonts w:ascii="黑体" w:eastAsia="黑体" w:cs="黑体" w:hint="eastAsia"/>
@@ -7922,6 +8073,7 @@
                                 </w:rPr>
                                 <w:t>绪</w:t>
                               </w:r>
+                              <w:proofErr w:type="gramEnd"/>
                             </w:p>
                           </w:txbxContent>
                         </wps:txbx>
@@ -12020,7 +12172,7 @@
           </mc:Choice>
           <mc:Fallback>
             <w:pict>
-              <v:group w14:anchorId="3323EBEE" id="画布 4" o:spid="_x0000_s1026" editas="canvas" style="position:absolute;left:0;text-align:left;margin-left:27.75pt;margin-top:25.3pt;width:354pt;height:192pt;z-index:251661312" coordsize="44958,24384" o:gfxdata="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">
+              <v:group w14:anchorId="15A1844F" id="画布 4" o:spid="_x0000_s1026" editas="canvas" style="position:absolute;left:0;text-align:left;margin-left:27.75pt;margin-top:25.3pt;width:354pt;height:192pt;z-index:251661312" coordsize="44958,24384" o:gfxdata="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">
                 <v:shapetype id="_x0000_t75" coordsize="21600,21600" o:spt="75" o:preferrelative="t" path="m@4@5l@4@11@9@11@9@5xe" filled="f" stroked="f">
                   <v:stroke joinstyle="miter"/>
                   <v:formulas>
@@ -13285,7 +13437,6 @@
     <w:p>
       <w:pPr>
         <w:pStyle w:val="ab"/>
-        <w:ind w:firstLineChars="0"/>
       </w:pPr>
       <w:r>
         <w:rPr>
@@ -13568,119 +13719,1353 @@
     <w:p>
       <w:pPr>
         <w:pStyle w:val="ab"/>
-        <w:rPr>
-          <w:rFonts w:hint="eastAsia"/>
-        </w:rPr>
-      </w:pPr>
+      </w:pPr>
+      <w:r>
+        <w:rPr>
+          <w:rFonts w:hint="eastAsia"/>
+        </w:rPr>
+        <w:t>（</w:t>
+      </w:r>
+      <w:r>
+        <w:rPr>
+          <w:rFonts w:hint="eastAsia"/>
+        </w:rPr>
+        <w:t>1</w:t>
+      </w:r>
+      <w:r>
+        <w:rPr>
+          <w:rFonts w:hint="eastAsia"/>
+        </w:rPr>
+        <w:t>）威胁情报内容质量低：</w:t>
+      </w:r>
+      <w:r>
+        <w:rPr>
+          <w:rFonts w:hint="eastAsia"/>
+        </w:rPr>
+        <w:t>非法犯罪分子为了隐藏自己的真实身份，更好的实施犯罪活动而恶意伪造虚假的威胁情报信息；</w:t>
+      </w:r>
+    </w:p>
+    <w:p>
+      <w:pPr>
+        <w:pStyle w:val="ab"/>
+      </w:pPr>
+      <w:r>
+        <w:rPr>
+          <w:rFonts w:hint="eastAsia"/>
+        </w:rPr>
+        <w:t>（</w:t>
+      </w:r>
+      <w:r>
+        <w:rPr>
+          <w:rFonts w:hint="eastAsia"/>
+        </w:rPr>
+        <w:t>2</w:t>
+      </w:r>
+      <w:r>
+        <w:rPr>
+          <w:rFonts w:hint="eastAsia"/>
+        </w:rPr>
+        <w:t>）</w:t>
+      </w:r>
+      <w:r>
+        <w:rPr>
+          <w:rFonts w:hint="eastAsia"/>
+        </w:rPr>
+        <w:t>威胁情报过时：</w:t>
+      </w:r>
+      <w:r>
+        <w:rPr>
+          <w:rFonts w:hint="eastAsia"/>
+        </w:rPr>
+        <w:t>威胁情报信息具有时效性，</w:t>
+      </w:r>
+      <w:r>
+        <w:rPr>
+          <w:rFonts w:hint="eastAsia"/>
+        </w:rPr>
+        <w:t>如某一特定人物的职位</w:t>
+      </w:r>
+      <w:r>
+        <w:rPr>
+          <w:rFonts w:hint="eastAsia"/>
+        </w:rPr>
+        <w:t>会随着时间的推移而发生变化，那么过时的威胁情报信息就不再是真实可靠的，甚至会导致错误的决策；</w:t>
+      </w:r>
+    </w:p>
+    <w:p>
+      <w:pPr>
+        <w:pStyle w:val="ab"/>
+      </w:pPr>
+      <w:r>
+        <w:rPr>
+          <w:rFonts w:hint="eastAsia"/>
+        </w:rPr>
+        <w:t>（</w:t>
+      </w:r>
+      <w:r>
+        <w:rPr>
+          <w:rFonts w:hint="eastAsia"/>
+        </w:rPr>
+        <w:t>3</w:t>
+      </w:r>
+      <w:r>
+        <w:rPr>
+          <w:rFonts w:hint="eastAsia"/>
+        </w:rPr>
+        <w:t>）</w:t>
+      </w:r>
+      <w:r>
+        <w:rPr>
+          <w:rFonts w:hint="eastAsia"/>
+        </w:rPr>
+        <w:t>威胁情报收集方式不规范：</w:t>
+      </w:r>
+      <w:r>
+        <w:rPr>
+          <w:rFonts w:hint="eastAsia"/>
+        </w:rPr>
+        <w:t>在收集威胁情报的时候，可能由于技术手段不达标而导致威胁情报信息丢失或</w:t>
+      </w:r>
+      <w:r>
+        <w:rPr>
+          <w:rFonts w:hint="eastAsia"/>
+        </w:rPr>
+        <w:t>混乱</w:t>
+      </w:r>
+      <w:r>
+        <w:rPr>
+          <w:rFonts w:hint="eastAsia"/>
+        </w:rPr>
+        <w:t>；</w:t>
+      </w:r>
+    </w:p>
+    <w:p>
+      <w:pPr>
+        <w:pStyle w:val="ab"/>
+      </w:pPr>
+      <w:r>
+        <w:rPr>
+          <w:rFonts w:hint="eastAsia"/>
+        </w:rPr>
+        <w:t>（</w:t>
+      </w:r>
+      <w:r>
+        <w:rPr>
+          <w:rFonts w:hint="eastAsia"/>
+        </w:rPr>
+        <w:t>4</w:t>
+      </w:r>
+      <w:r>
+        <w:rPr>
+          <w:rFonts w:hint="eastAsia"/>
+        </w:rPr>
+        <w:t>）</w:t>
+      </w:r>
+      <w:r>
+        <w:rPr>
+          <w:rFonts w:hint="eastAsia"/>
+        </w:rPr>
+        <w:t>威胁情报信息</w:t>
+      </w:r>
+      <w:r>
+        <w:rPr>
+          <w:rFonts w:hint="eastAsia"/>
+        </w:rPr>
+        <w:t>不全面：</w:t>
+      </w:r>
+      <w:r>
+        <w:rPr>
+          <w:rFonts w:hint="eastAsia"/>
+        </w:rPr>
+        <w:t>孤证不足以为证，</w:t>
+      </w:r>
+      <w:r>
+        <w:rPr>
+          <w:rFonts w:hint="eastAsia"/>
+        </w:rPr>
+        <w:t>片面的威胁情报信息无法准确可靠的描述一个实体的行为，缺乏有效的佐证手段</w:t>
+      </w:r>
+      <w:r>
+        <w:rPr>
+          <w:rFonts w:hint="eastAsia"/>
+        </w:rPr>
+        <w:t>。</w:t>
+      </w:r>
+    </w:p>
+    <w:p>
+      <w:pPr>
+        <w:pStyle w:val="ab"/>
+        <w:rPr>
+          <w:rFonts w:hint="eastAsia"/>
+        </w:rPr>
+      </w:pPr>
+      <w:r>
+        <w:rPr>
+          <w:rFonts w:hint="eastAsia"/>
+        </w:rPr>
+        <w:t>根据上面的描述</w:t>
+      </w:r>
+      <w:r>
+        <w:rPr>
+          <w:rFonts w:hint="eastAsia"/>
+        </w:rPr>
+        <w:t>，</w:t>
+      </w:r>
+      <w:r>
+        <w:rPr>
+          <w:rFonts w:hint="eastAsia"/>
+        </w:rPr>
+        <w:t>造成威胁情报不能完全被信任的因素涵盖了情报来源、情报收集、</w:t>
+      </w:r>
+      <w:r>
+        <w:rPr>
+          <w:rFonts w:hint="eastAsia"/>
+        </w:rPr>
+        <w:t>情报处理等各个环节</w:t>
+      </w:r>
+      <w:r>
+        <w:rPr>
+          <w:rFonts w:hint="eastAsia"/>
+        </w:rPr>
+        <w:t>，其中最重要的一点是网络环境中虚假的、质量低的威胁情报，</w:t>
+      </w:r>
+      <w:r>
+        <w:rPr>
+          <w:rFonts w:hint="eastAsia"/>
+        </w:rPr>
+        <w:t>这样的威胁情报信息普通用户难以辨别，</w:t>
+      </w:r>
+      <w:r>
+        <w:rPr>
+          <w:rFonts w:hint="eastAsia"/>
+        </w:rPr>
+        <w:t>往往需要专业的技术人员借助专业的技术手段分析才能精确的识别</w:t>
+      </w:r>
+      <w:r>
+        <w:rPr>
+          <w:rFonts w:hint="eastAsia"/>
+        </w:rPr>
+        <w:t>。因此，</w:t>
+      </w:r>
+      <w:r>
+        <w:rPr>
+          <w:rFonts w:hint="eastAsia"/>
+        </w:rPr>
+        <w:t>本文从</w:t>
+      </w:r>
+      <w:r>
+        <w:rPr>
+          <w:rFonts w:hint="eastAsia"/>
+        </w:rPr>
+        <w:t>威胁情报自身出发，</w:t>
+      </w:r>
+      <w:r>
+        <w:rPr>
+          <w:rFonts w:hint="eastAsia"/>
+        </w:rPr>
+        <w:t>建立威胁情报信任分析评价的模型，并尝试以新浪微博为情报源，设计并实现社交网络中威胁情报信息的信任评估系统</w:t>
+      </w:r>
+      <w:r>
+        <w:rPr>
+          <w:rFonts w:hint="eastAsia"/>
+        </w:rPr>
+        <w:t>。</w:t>
+      </w:r>
+    </w:p>
+    <w:p>
+      <w:pPr>
+        <w:pStyle w:val="a0"/>
+        <w:rPr>
+          <w:rFonts w:hint="eastAsia"/>
+        </w:rPr>
+      </w:pPr>
+      <w:r>
+        <w:rPr>
+          <w:rFonts w:hint="eastAsia"/>
+        </w:rPr>
+        <w:t>信任评估的研究工作</w:t>
+      </w:r>
+    </w:p>
+    <w:p>
+      <w:pPr>
+        <w:pStyle w:val="a1"/>
+      </w:pPr>
+      <w:r>
+        <w:rPr>
+          <w:rFonts w:hint="eastAsia"/>
+        </w:rPr>
+        <w:t>信任评估</w:t>
+      </w:r>
+      <w:r>
+        <w:rPr>
+          <w:rFonts w:hint="eastAsia"/>
+        </w:rPr>
+        <w:t>中</w:t>
+      </w:r>
+      <w:r>
+        <w:rPr>
+          <w:rFonts w:hint="eastAsia"/>
+        </w:rPr>
+        <w:t>的</w:t>
+      </w:r>
+      <w:r>
+        <w:rPr>
+          <w:rFonts w:hint="eastAsia"/>
+        </w:rPr>
+        <w:t>相关</w:t>
+      </w:r>
+      <w:r>
+        <w:rPr>
+          <w:rFonts w:hint="eastAsia"/>
+        </w:rPr>
+        <w:t>概念</w:t>
+      </w:r>
+    </w:p>
+    <w:p>
+      <w:pPr>
+        <w:pStyle w:val="ab"/>
+      </w:pPr>
+      <w:r>
+        <w:rPr>
+          <w:rFonts w:hint="eastAsia"/>
+        </w:rPr>
+        <w:t>信任评估的研究，归根到底是对评估对象的信任程度的研究</w:t>
+      </w:r>
+      <w:r>
+        <w:rPr>
+          <w:rFonts w:hint="eastAsia"/>
+        </w:rPr>
+        <w:t>，</w:t>
+      </w:r>
+      <w:r>
+        <w:rPr>
+          <w:rFonts w:hint="eastAsia"/>
+        </w:rPr>
+        <w:t>根据研究领域的不同，被评估的对象可以是如下几类：</w:t>
+      </w:r>
+    </w:p>
+    <w:p>
+      <w:pPr>
+        <w:pStyle w:val="ab"/>
+      </w:pPr>
+      <w:r>
+        <w:rPr>
+          <w:rFonts w:hint="eastAsia"/>
+        </w:rPr>
+        <w:lastRenderedPageBreak/>
+        <w:t>（</w:t>
+      </w:r>
+      <w:r>
+        <w:rPr>
+          <w:rFonts w:hint="eastAsia"/>
+        </w:rPr>
+        <w:t>1</w:t>
+      </w:r>
+      <w:r>
+        <w:rPr>
+          <w:rFonts w:hint="eastAsia"/>
+        </w:rPr>
+        <w:t>）</w:t>
+      </w:r>
+      <w:r>
+        <w:rPr>
+          <w:rFonts w:hint="eastAsia"/>
+        </w:rPr>
+        <w:t>电子商务</w:t>
+      </w:r>
+      <w:r>
+        <w:rPr>
+          <w:rFonts w:hint="eastAsia"/>
+        </w:rPr>
+        <w:t>领域：</w:t>
+      </w:r>
+      <w:r>
+        <w:rPr>
+          <w:rFonts w:hint="eastAsia"/>
+        </w:rPr>
+        <w:t>对某一商品的评价信息</w:t>
+      </w:r>
+      <w:r>
+        <w:rPr>
+          <w:rFonts w:hint="eastAsia"/>
+        </w:rPr>
+        <w:t>。</w:t>
+      </w:r>
+      <w:r>
+        <w:rPr>
+          <w:rFonts w:hint="eastAsia"/>
+        </w:rPr>
+        <w:t>目标商品的评价对我们购买商品的决策起到一定的影响因素，如果</w:t>
+      </w:r>
+      <w:r>
+        <w:rPr>
+          <w:rFonts w:hint="eastAsia"/>
+        </w:rPr>
+        <w:t>关于该商品的评价信息不可信，那么必然会对购买决策产生干扰</w:t>
+      </w:r>
+      <w:r>
+        <w:rPr>
+          <w:rFonts w:hint="eastAsia"/>
+        </w:rPr>
+        <w:t>；</w:t>
+      </w:r>
+    </w:p>
+    <w:p>
+      <w:pPr>
+        <w:pStyle w:val="ab"/>
+      </w:pPr>
+      <w:r>
+        <w:rPr>
+          <w:rFonts w:hint="eastAsia"/>
+        </w:rPr>
+        <w:t>（</w:t>
+      </w:r>
+      <w:r>
+        <w:rPr>
+          <w:rFonts w:hint="eastAsia"/>
+        </w:rPr>
+        <w:t>2</w:t>
+      </w:r>
+      <w:r>
+        <w:rPr>
+          <w:rFonts w:hint="eastAsia"/>
+        </w:rPr>
+        <w:t>）</w:t>
+      </w:r>
+      <w:r>
+        <w:rPr>
+          <w:rFonts w:hint="eastAsia"/>
+        </w:rPr>
+        <w:t>社交网络领域：</w:t>
+      </w:r>
+      <w:r>
+        <w:rPr>
+          <w:rFonts w:hint="eastAsia"/>
+        </w:rPr>
+        <w:t>有潜在交互可能的某一网络用户</w:t>
+      </w:r>
+      <w:r>
+        <w:rPr>
+          <w:rFonts w:hint="eastAsia"/>
+        </w:rPr>
+        <w:t>。</w:t>
+      </w:r>
+      <w:r>
+        <w:rPr>
+          <w:rFonts w:hint="eastAsia"/>
+        </w:rPr>
+        <w:t>人们通过社交网络与他人沟通，</w:t>
+      </w:r>
+      <w:r>
+        <w:rPr>
+          <w:rFonts w:hint="eastAsia"/>
+        </w:rPr>
+        <w:t>其中包含不认识的陌生人，</w:t>
+      </w:r>
+      <w:r>
+        <w:rPr>
+          <w:rFonts w:hint="eastAsia"/>
+        </w:rPr>
+        <w:t>如果</w:t>
+      </w:r>
+      <w:r>
+        <w:rPr>
+          <w:rFonts w:hint="eastAsia"/>
+        </w:rPr>
+        <w:t>社交用户的信息不可信，那么</w:t>
+      </w:r>
+      <w:r>
+        <w:rPr>
+          <w:rFonts w:hint="eastAsia"/>
+        </w:rPr>
+        <w:t>必然</w:t>
+      </w:r>
+      <w:r>
+        <w:rPr>
+          <w:rFonts w:hint="eastAsia"/>
+        </w:rPr>
+        <w:t>会影响人们与陌生社交用户交流的方式，</w:t>
+      </w:r>
+      <w:r>
+        <w:rPr>
+          <w:rFonts w:hint="eastAsia"/>
+        </w:rPr>
+        <w:t>甚至</w:t>
+      </w:r>
+      <w:r>
+        <w:rPr>
+          <w:rFonts w:hint="eastAsia"/>
+        </w:rPr>
+        <w:t>危害自身的生命财产安全</w:t>
+      </w:r>
+      <w:r>
+        <w:rPr>
+          <w:rFonts w:hint="eastAsia"/>
+        </w:rPr>
+        <w:t>；</w:t>
+      </w:r>
+    </w:p>
+    <w:p>
+      <w:pPr>
+        <w:pStyle w:val="ab"/>
+      </w:pPr>
+      <w:r>
+        <w:rPr>
+          <w:rFonts w:hint="eastAsia"/>
+        </w:rPr>
+        <w:t>（</w:t>
+      </w:r>
+      <w:r>
+        <w:t>3</w:t>
+      </w:r>
+      <w:r>
+        <w:rPr>
+          <w:rFonts w:hint="eastAsia"/>
+        </w:rPr>
+        <w:t>）</w:t>
+      </w:r>
+      <w:r>
+        <w:rPr>
+          <w:rFonts w:hint="eastAsia"/>
+        </w:rPr>
+        <w:t>物联网领域：</w:t>
+      </w:r>
+      <w:r>
+        <w:rPr>
+          <w:rFonts w:hint="eastAsia"/>
+        </w:rPr>
+        <w:t>接入物联网中的某一设备</w:t>
+      </w:r>
+      <w:r>
+        <w:rPr>
+          <w:rFonts w:hint="eastAsia"/>
+        </w:rPr>
+        <w:t>。</w:t>
+      </w:r>
+      <w:r>
+        <w:rPr>
+          <w:rFonts w:hint="eastAsia"/>
+        </w:rPr>
+        <w:t>万物互联时代，</w:t>
+      </w:r>
+      <w:r>
+        <w:rPr>
+          <w:rFonts w:hint="eastAsia"/>
+        </w:rPr>
+        <w:t>所有的设备都可以接入物联网互联互通，如果网络中的某一设备不可信，那么</w:t>
+      </w:r>
+      <w:r>
+        <w:rPr>
+          <w:rFonts w:hint="eastAsia"/>
+        </w:rPr>
+        <w:t>其他设备</w:t>
+      </w:r>
+      <w:r>
+        <w:rPr>
+          <w:rFonts w:hint="eastAsia"/>
+        </w:rPr>
+        <w:t>不能及时发现，必然会对自身节点的正常工作造成危害，甚至危及整个网络安全</w:t>
+      </w:r>
+      <w:r>
+        <w:rPr>
+          <w:rFonts w:hint="eastAsia"/>
+        </w:rPr>
+        <w:t>；</w:t>
+      </w:r>
+    </w:p>
+    <w:p>
+      <w:pPr>
+        <w:pStyle w:val="ab"/>
+      </w:pPr>
+      <w:r>
+        <w:rPr>
+          <w:rFonts w:hint="eastAsia"/>
+        </w:rPr>
+        <w:t>（</w:t>
+      </w:r>
+      <w:r>
+        <w:rPr>
+          <w:rFonts w:hint="eastAsia"/>
+        </w:rPr>
+        <w:t>4</w:t>
+      </w:r>
+      <w:r>
+        <w:rPr>
+          <w:rFonts w:hint="eastAsia"/>
+        </w:rPr>
+        <w:t>）</w:t>
+      </w:r>
+      <w:r>
+        <w:rPr>
+          <w:rFonts w:hint="eastAsia"/>
+        </w:rPr>
+        <w:t>情报领域：</w:t>
+      </w:r>
+      <w:r>
+        <w:rPr>
+          <w:rFonts w:hint="eastAsia"/>
+        </w:rPr>
+        <w:t>关于某一人物的</w:t>
+      </w:r>
+      <w:r>
+        <w:rPr>
+          <w:rFonts w:hint="eastAsia"/>
+        </w:rPr>
+        <w:t>身份属性描述</w:t>
+      </w:r>
+      <w:r>
+        <w:rPr>
+          <w:rFonts w:hint="eastAsia"/>
+        </w:rPr>
+        <w:t>，以及关于某一事件的描述信息。</w:t>
+      </w:r>
+      <w:r>
+        <w:rPr>
+          <w:rFonts w:hint="eastAsia"/>
+        </w:rPr>
+        <w:t>在</w:t>
+      </w:r>
+      <w:r>
+        <w:rPr>
+          <w:rFonts w:hint="eastAsia"/>
+        </w:rPr>
+        <w:t>国家情报领域，</w:t>
+      </w:r>
+      <w:r>
+        <w:rPr>
+          <w:rFonts w:hint="eastAsia"/>
+        </w:rPr>
+        <w:t>危险分子</w:t>
+      </w:r>
+      <w:r>
+        <w:rPr>
+          <w:rFonts w:hint="eastAsia"/>
+        </w:rPr>
+        <w:t>刻意伪造身份</w:t>
+      </w:r>
+      <w:r>
+        <w:rPr>
+          <w:rFonts w:hint="eastAsia"/>
+        </w:rPr>
+        <w:t>从事危害国家安全的活动</w:t>
+      </w:r>
+      <w:r>
+        <w:rPr>
+          <w:rFonts w:hint="eastAsia"/>
+        </w:rPr>
+        <w:t>，</w:t>
+      </w:r>
+      <w:r>
+        <w:rPr>
+          <w:rFonts w:hint="eastAsia"/>
+        </w:rPr>
+        <w:t>如果</w:t>
+      </w:r>
+      <w:r>
+        <w:rPr>
+          <w:rFonts w:hint="eastAsia"/>
+        </w:rPr>
+        <w:t>有关人员不能及时识别</w:t>
+      </w:r>
+      <w:r>
+        <w:rPr>
+          <w:rFonts w:hint="eastAsia"/>
+        </w:rPr>
+        <w:t>该人物的虚假</w:t>
+      </w:r>
+      <w:r>
+        <w:rPr>
+          <w:rFonts w:hint="eastAsia"/>
+        </w:rPr>
+        <w:t>身份</w:t>
+      </w:r>
+      <w:r>
+        <w:rPr>
+          <w:rFonts w:hint="eastAsia"/>
+        </w:rPr>
+        <w:t>或其他虚假的属性</w:t>
+      </w:r>
+      <w:r>
+        <w:rPr>
+          <w:rFonts w:hint="eastAsia"/>
+        </w:rPr>
+        <w:t>，</w:t>
+      </w:r>
+      <w:r>
+        <w:rPr>
+          <w:rFonts w:hint="eastAsia"/>
+        </w:rPr>
+        <w:t>那么势必会</w:t>
+      </w:r>
+      <w:r>
+        <w:rPr>
+          <w:rFonts w:hint="eastAsia"/>
+        </w:rPr>
+        <w:t>对</w:t>
+      </w:r>
+      <w:r>
+        <w:rPr>
+          <w:rFonts w:hint="eastAsia"/>
+        </w:rPr>
+        <w:t>国家安全造成威胁。</w:t>
+      </w:r>
+    </w:p>
+    <w:p>
+      <w:pPr>
+        <w:pStyle w:val="ab"/>
+      </w:pPr>
+      <w:r>
+        <w:rPr>
+          <w:rFonts w:hint="eastAsia"/>
+        </w:rPr>
+        <w:t>因此，</w:t>
+      </w:r>
+      <w:r>
+        <w:rPr>
+          <w:rFonts w:hint="eastAsia"/>
+        </w:rPr>
+        <w:t>从上世纪开始，诸多专家学者开始从各个不同的领域对信任评估进行研究</w:t>
+      </w:r>
+      <w:r>
+        <w:rPr>
+          <w:rFonts w:hint="eastAsia"/>
+        </w:rPr>
+        <w:t>。</w:t>
+      </w:r>
+      <w:r>
+        <w:rPr>
+          <w:rFonts w:hint="eastAsia"/>
+        </w:rPr>
+        <w:t>我国著名学者蔡自兴等人</w:t>
+      </w:r>
+      <w:r>
+        <w:rPr>
+          <w:rFonts w:hint="eastAsia"/>
+        </w:rPr>
+        <w:t>认为</w:t>
+      </w:r>
+      <w:r>
+        <w:rPr>
+          <w:rFonts w:hint="eastAsia"/>
+        </w:rPr>
+        <w:t>信任</w:t>
+      </w:r>
+      <w:r>
+        <w:rPr>
+          <w:rFonts w:hint="eastAsia"/>
+        </w:rPr>
+        <w:t>就是依据自身的经验知识，</w:t>
+      </w:r>
+      <w:r>
+        <w:rPr>
+          <w:rFonts w:hint="eastAsia"/>
+        </w:rPr>
+        <w:t>相信</w:t>
+      </w:r>
+      <w:r>
+        <w:rPr>
+          <w:rFonts w:hint="eastAsia"/>
+        </w:rPr>
+        <w:t>某一事件描述</w:t>
+      </w:r>
+      <w:r>
+        <w:rPr>
+          <w:rFonts w:hint="eastAsia"/>
+        </w:rPr>
+        <w:t>是真实的</w:t>
+      </w:r>
+      <w:r>
+        <w:rPr>
+          <w:rFonts w:hint="eastAsia"/>
+        </w:rPr>
+        <w:t>程度</w:t>
+      </w:r>
+      <w:r>
+        <w:rPr>
+          <w:rFonts w:hint="eastAsia"/>
+        </w:rPr>
+        <w:t>。</w:t>
+      </w:r>
+      <w:r>
+        <w:rPr>
+          <w:color w:val="FF0000"/>
+        </w:rPr>
+        <w:t>X</w:t>
+      </w:r>
+      <w:r>
+        <w:rPr>
+          <w:rFonts w:hint="eastAsia"/>
+          <w:color w:val="FF0000"/>
+        </w:rPr>
+        <w:t>xx</w:t>
+      </w:r>
+      <w:r>
+        <w:rPr>
+          <w:rFonts w:hint="eastAsia"/>
+        </w:rPr>
+        <w:t>认为信任是</w:t>
+      </w:r>
+      <w:r>
+        <w:rPr>
+          <w:rFonts w:hint="eastAsia"/>
+        </w:rPr>
+        <w:t>从自身经验出发</w:t>
+      </w:r>
+      <w:r>
+        <w:rPr>
+          <w:rFonts w:hint="eastAsia"/>
+        </w:rPr>
+        <w:t>，</w:t>
+      </w:r>
+      <w:r>
+        <w:rPr>
+          <w:rFonts w:hint="eastAsia"/>
+        </w:rPr>
+        <w:t>相信某一个人会以一种</w:t>
+      </w:r>
+      <w:r>
+        <w:rPr>
+          <w:rFonts w:hint="eastAsia"/>
+        </w:rPr>
+        <w:t>指定的行为方式去执行某一动作的概率。</w:t>
+      </w:r>
+      <w:r>
+        <w:rPr>
+          <w:rFonts w:hint="eastAsia"/>
+        </w:rPr>
+        <w:t>但是</w:t>
+      </w:r>
+      <w:r>
+        <w:rPr>
+          <w:rFonts w:hint="eastAsia"/>
+        </w:rPr>
+        <w:t>这些关于信任</w:t>
+      </w:r>
+      <w:r>
+        <w:rPr>
+          <w:rFonts w:hint="eastAsia"/>
+        </w:rPr>
+        <w:t>的定义</w:t>
+      </w:r>
+      <w:r>
+        <w:rPr>
+          <w:rFonts w:hint="eastAsia"/>
+        </w:rPr>
+        <w:t>属于主观的评判，难以转变为量化的客观的评估体系。</w:t>
+      </w:r>
+    </w:p>
+    <w:p>
+      <w:pPr>
+        <w:pStyle w:val="ab"/>
+      </w:pPr>
+      <w:r>
+        <w:rPr>
+          <w:rFonts w:hint="eastAsia"/>
+        </w:rPr>
+        <w:t>在信任评估中涉及到的</w:t>
+      </w:r>
+      <w:r>
+        <w:rPr>
+          <w:rFonts w:hint="eastAsia"/>
+        </w:rPr>
+        <w:t>主体有：</w:t>
+      </w:r>
+      <w:r>
+        <w:rPr>
+          <w:rFonts w:hint="eastAsia"/>
+        </w:rPr>
+        <w:t>评估者</w:t>
+      </w:r>
+      <w:r>
+        <w:rPr>
+          <w:rFonts w:hint="eastAsia"/>
+        </w:rPr>
+        <w:t>和</w:t>
+      </w:r>
+      <w:r>
+        <w:rPr>
+          <w:rFonts w:hint="eastAsia"/>
+        </w:rPr>
+        <w:t>被评估者</w:t>
+      </w:r>
+      <w:r>
+        <w:rPr>
+          <w:rFonts w:hint="eastAsia"/>
+        </w:rPr>
+        <w:t>。</w:t>
+      </w:r>
+      <w:r>
+        <w:rPr>
+          <w:rFonts w:hint="eastAsia"/>
+        </w:rPr>
+        <w:t>评估者被定义为</w:t>
+      </w:r>
+      <w:r>
+        <w:rPr>
+          <w:rFonts w:hint="eastAsia"/>
+        </w:rPr>
+        <w:t>需要去了解某一信息、某一事件或者某一人物是否是真实可信的</w:t>
+      </w:r>
+      <w:r>
+        <w:rPr>
+          <w:rFonts w:hint="eastAsia"/>
+        </w:rPr>
+        <w:t>实体，</w:t>
+      </w:r>
+      <w:r>
+        <w:rPr>
+          <w:rFonts w:hint="eastAsia"/>
+        </w:rPr>
+        <w:t>评估者可以是人，也可以是</w:t>
+      </w:r>
+      <w:r>
+        <w:rPr>
+          <w:rFonts w:hint="eastAsia"/>
+        </w:rPr>
+        <w:t>事件</w:t>
+      </w:r>
+      <w:r>
+        <w:rPr>
+          <w:rFonts w:hint="eastAsia"/>
+        </w:rPr>
+        <w:t>；</w:t>
+      </w:r>
+      <w:r>
+        <w:rPr>
+          <w:rFonts w:hint="eastAsia"/>
+        </w:rPr>
+        <w:t>被评估者</w:t>
+      </w:r>
+      <w:r>
+        <w:rPr>
+          <w:rFonts w:hint="eastAsia"/>
+        </w:rPr>
+        <w:t>被定义为</w:t>
+      </w:r>
+      <w:r>
+        <w:rPr>
+          <w:rFonts w:hint="eastAsia"/>
+        </w:rPr>
+        <w:t>自身需要被了解是否为真实可信的实体</w:t>
+      </w:r>
+      <w:r>
+        <w:rPr>
+          <w:rFonts w:hint="eastAsia"/>
+        </w:rPr>
+        <w:t>，被评估者通常为关于事件的描述</w:t>
+      </w:r>
+      <w:r>
+        <w:rPr>
+          <w:rFonts w:hint="eastAsia"/>
+        </w:rPr>
+        <w:t>或者人物的属性。</w:t>
+      </w:r>
+    </w:p>
+    <w:p>
+      <w:pPr>
+        <w:pStyle w:val="a1"/>
+      </w:pPr>
+      <w:r>
+        <w:rPr>
+          <w:rFonts w:hint="eastAsia"/>
+        </w:rPr>
+        <w:t>信任评估的</w:t>
+      </w:r>
+      <w:r>
+        <w:rPr>
+          <w:rFonts w:hint="eastAsia"/>
+        </w:rPr>
+        <w:t>理论模型</w:t>
+      </w:r>
+    </w:p>
+    <w:p>
+      <w:pPr>
+        <w:pStyle w:val="ab"/>
+      </w:pPr>
+      <w:r>
+        <w:rPr>
+          <w:rFonts w:hint="eastAsia"/>
+        </w:rPr>
+        <w:t>目前，对信任评估研究的理论模型主要包括</w:t>
+      </w:r>
+      <w:r>
+        <w:rPr>
+          <w:rFonts w:hint="eastAsia"/>
+        </w:rPr>
+        <w:t>社交网络</w:t>
+      </w:r>
+      <w:r>
+        <w:rPr>
+          <w:rFonts w:hint="eastAsia"/>
+        </w:rPr>
+        <w:t>中的用户信任评估、</w:t>
+      </w:r>
+      <w:r>
+        <w:rPr>
+          <w:rFonts w:hint="eastAsia"/>
+        </w:rPr>
+        <w:t>网络信息中事件描述的可信评估</w:t>
+      </w:r>
+      <w:r>
+        <w:rPr>
+          <w:rFonts w:hint="eastAsia"/>
+        </w:rPr>
+        <w:t>，以及</w:t>
+      </w:r>
+      <w:r>
+        <w:rPr>
+          <w:rFonts w:hint="eastAsia"/>
+        </w:rPr>
+        <w:t>P2P</w:t>
+      </w:r>
+      <w:r>
+        <w:rPr>
+          <w:rFonts w:hint="eastAsia"/>
+        </w:rPr>
+        <w:t>网络网络节点的信任评估等领域</w:t>
+      </w:r>
+      <w:r>
+        <w:rPr>
+          <w:rFonts w:hint="eastAsia"/>
+        </w:rPr>
+        <w:t>。</w:t>
+      </w:r>
+    </w:p>
+    <w:p>
+      <w:pPr>
+        <w:pStyle w:val="ab"/>
+      </w:pPr>
+      <w:r>
+        <w:rPr>
+          <w:rFonts w:hint="eastAsia"/>
+        </w:rPr>
+        <w:t>在社交网络领域，</w:t>
+      </w:r>
+      <w:r>
+        <w:rPr>
+          <w:rFonts w:hint="eastAsia"/>
+        </w:rPr>
+        <w:t>xxx</w:t>
+      </w:r>
+      <w:r>
+        <w:rPr>
+          <w:rFonts w:hint="eastAsia"/>
+        </w:rPr>
+        <w:t>提出了</w:t>
+      </w:r>
+      <w:r>
+        <w:rPr>
+          <w:rFonts w:hint="eastAsia"/>
+        </w:rPr>
+        <w:t>“</w:t>
+      </w:r>
+      <w:r>
+        <w:rPr>
+          <w:rFonts w:hint="eastAsia"/>
+        </w:rPr>
+        <w:t>Mole</w:t>
+      </w:r>
+      <w:r>
+        <w:t>-Trust</w:t>
+      </w:r>
+      <w:r>
+        <w:rPr>
+          <w:rFonts w:hint="eastAsia"/>
+        </w:rPr>
+        <w:t>”</w:t>
+      </w:r>
+      <w:r>
+        <w:rPr>
+          <w:rFonts w:hint="eastAsia"/>
+        </w:rPr>
+        <w:t>模型</w:t>
+      </w:r>
+    </w:p>
+    <w:p>
+      <w:pPr>
+        <w:pStyle w:val="ab"/>
+      </w:pPr>
+      <w:r>
+        <w:rPr>
+          <w:rFonts w:hint="eastAsia"/>
+        </w:rPr>
+        <w:t>在</w:t>
+      </w:r>
+      <w:r>
+        <w:rPr>
+          <w:rFonts w:hint="eastAsia"/>
+        </w:rPr>
+        <w:t>网络信息领域，</w:t>
+      </w:r>
+      <w:r>
+        <w:rPr>
+          <w:rFonts w:hint="eastAsia"/>
+        </w:rPr>
+        <w:t>xxx</w:t>
+      </w:r>
+      <w:r>
+        <w:rPr>
+          <w:rFonts w:hint="eastAsia"/>
+        </w:rPr>
+        <w:t>提出了</w:t>
+      </w:r>
+      <w:r>
+        <w:rPr>
+          <w:rFonts w:hint="eastAsia"/>
+        </w:rPr>
+        <w:t>“</w:t>
+      </w:r>
+      <w:r>
+        <w:rPr>
+          <w:rFonts w:hint="eastAsia"/>
+        </w:rPr>
+        <w:t>精细加工可能性</w:t>
+      </w:r>
+      <w:r>
+        <w:rPr>
+          <w:rFonts w:hint="eastAsia"/>
+        </w:rPr>
+        <w:t>”</w:t>
+      </w:r>
+      <w:r>
+        <w:rPr>
+          <w:rFonts w:hint="eastAsia"/>
+        </w:rPr>
+        <w:t>模型</w:t>
+      </w:r>
+    </w:p>
+    <w:p>
+      <w:pPr>
+        <w:pStyle w:val="ab"/>
+        <w:rPr>
+          <w:rFonts w:hint="eastAsia"/>
+        </w:rPr>
+      </w:pPr>
+      <w:r>
+        <w:rPr>
+          <w:rFonts w:hint="eastAsia"/>
+        </w:rPr>
+        <w:t>在</w:t>
+      </w:r>
+      <w:r>
+        <w:rPr>
+          <w:rFonts w:hint="eastAsia"/>
+        </w:rPr>
+        <w:t>P2P</w:t>
+      </w:r>
+      <w:r>
+        <w:rPr>
+          <w:rFonts w:hint="eastAsia"/>
+        </w:rPr>
+        <w:t>网络领域，</w:t>
+      </w:r>
+      <w:r>
+        <w:rPr>
+          <w:rFonts w:hint="eastAsia"/>
+        </w:rPr>
+        <w:t>xxx</w:t>
+      </w:r>
+      <w:r>
+        <w:rPr>
+          <w:rFonts w:hint="eastAsia"/>
+        </w:rPr>
+        <w:t>提出了“</w:t>
+      </w:r>
+      <w:r>
+        <w:rPr>
+          <w:rFonts w:hint="eastAsia"/>
+        </w:rPr>
+        <w:t>xxxx</w:t>
+      </w:r>
+      <w:r>
+        <w:rPr>
+          <w:rFonts w:hint="eastAsia"/>
+        </w:rPr>
+        <w:t>”模型</w:t>
+      </w:r>
+    </w:p>
+    <w:p>
+      <w:pPr>
+        <w:pStyle w:val="a1"/>
+        <w:rPr>
+          <w:rFonts w:hint="eastAsia"/>
+        </w:rPr>
+      </w:pPr>
+      <w:r>
+        <w:rPr>
+          <w:rFonts w:hint="eastAsia"/>
+        </w:rPr>
+        <w:t>信任评估的评价指标</w:t>
+      </w:r>
+    </w:p>
+    <w:p>
+      <w:pPr>
+        <w:pStyle w:val="a0"/>
+      </w:pPr>
+      <w:r>
+        <w:rPr>
+          <w:rFonts w:hint="eastAsia"/>
+        </w:rPr>
+        <w:t>本章小结</w:t>
+      </w:r>
+    </w:p>
+    <w:p>
+      <w:pPr>
+        <w:pStyle w:val="ab"/>
+      </w:pPr>
+      <w:r>
+        <w:rPr>
+          <w:rFonts w:hint="eastAsia"/>
+        </w:rPr>
+        <w:t>本章对</w:t>
+      </w:r>
+      <w:r>
+        <w:rPr>
+          <w:rFonts w:hint="eastAsia"/>
+        </w:rPr>
+        <w:t>威胁情报和信任评估的相关研究进行详细阐述，</w:t>
+      </w:r>
+      <w:r>
+        <w:rPr>
+          <w:rFonts w:hint="eastAsia"/>
+        </w:rPr>
+        <w:t>主要从以下两个方面进行：</w:t>
+      </w:r>
+    </w:p>
+    <w:p>
+      <w:pPr>
+        <w:pStyle w:val="ab"/>
+      </w:pPr>
+      <w:r>
+        <w:rPr>
+          <w:rFonts w:hint="eastAsia"/>
+        </w:rPr>
+        <w:t>（</w:t>
+      </w:r>
+      <w:r>
+        <w:rPr>
+          <w:rFonts w:hint="eastAsia"/>
+        </w:rPr>
+        <w:t>1</w:t>
+      </w:r>
+      <w:r>
+        <w:rPr>
+          <w:rFonts w:hint="eastAsia"/>
+        </w:rPr>
+        <w:t>）介绍威胁情报自身的特点以及对威胁情报存在的信任问题进行了分析</w:t>
+      </w:r>
+    </w:p>
+    <w:p>
+      <w:pPr>
+        <w:pStyle w:val="ab"/>
+      </w:pPr>
+      <w:r>
+        <w:rPr>
+          <w:rFonts w:hint="eastAsia"/>
+        </w:rPr>
+        <w:lastRenderedPageBreak/>
+        <w:t>（</w:t>
+      </w:r>
+      <w:r>
+        <w:rPr>
+          <w:rFonts w:hint="eastAsia"/>
+        </w:rPr>
+        <w:t>2</w:t>
+      </w:r>
+      <w:r>
+        <w:rPr>
+          <w:rFonts w:hint="eastAsia"/>
+        </w:rPr>
+        <w:t>）</w:t>
+      </w:r>
+      <w:r>
+        <w:rPr>
+          <w:rFonts w:hint="eastAsia"/>
+        </w:rPr>
+        <w:t>对信任评估中涉及的研究领域，以及各个领域研究的信任问题进行了</w:t>
+      </w:r>
+      <w:r>
+        <w:rPr>
+          <w:rFonts w:hint="eastAsia"/>
+        </w:rPr>
+        <w:t>阐述；</w:t>
+      </w:r>
+      <w:r>
+        <w:rPr>
+          <w:rFonts w:hint="eastAsia"/>
+        </w:rPr>
+        <w:t>介绍了信任评估过程中的相关概念，</w:t>
+      </w:r>
+      <w:r>
+        <w:rPr>
+          <w:rFonts w:hint="eastAsia"/>
+        </w:rPr>
+        <w:t>理论模型以及不同领域中的评价指标</w:t>
+      </w:r>
+      <w:r>
+        <w:rPr>
+          <w:rFonts w:hint="eastAsia"/>
+        </w:rPr>
+        <w:t>。</w:t>
+      </w:r>
+    </w:p>
+    <w:p>
+      <w:pPr>
+        <w:pStyle w:val="ab"/>
+        <w:rPr>
+          <w:rFonts w:hint="eastAsia"/>
+        </w:rPr>
+      </w:pPr>
+      <w:r>
+        <w:rPr>
+          <w:rFonts w:hint="eastAsia"/>
+        </w:rPr>
+        <w:t>在本章</w:t>
+      </w:r>
+      <w:r>
+        <w:rPr>
+          <w:rFonts w:hint="eastAsia"/>
+        </w:rPr>
+        <w:t>论述</w:t>
+      </w:r>
+      <w:r>
+        <w:rPr>
+          <w:rFonts w:hint="eastAsia"/>
+        </w:rPr>
+        <w:t>的基础上</w:t>
+      </w:r>
+      <w:r>
+        <w:rPr>
+          <w:rFonts w:hint="eastAsia"/>
+        </w:rPr>
+        <w:t>，</w:t>
+      </w:r>
+      <w:r>
+        <w:rPr>
+          <w:rFonts w:hint="eastAsia"/>
+        </w:rPr>
+        <w:t>为后续章节的研究提供了重要的理论支撑</w:t>
+      </w:r>
+      <w:r>
+        <w:rPr>
+          <w:rFonts w:hint="eastAsia"/>
+        </w:rPr>
+        <w:t>和</w:t>
+      </w:r>
+      <w:r>
+        <w:rPr>
+          <w:rFonts w:hint="eastAsia"/>
+        </w:rPr>
+        <w:t>研究</w:t>
+      </w:r>
       <w:bookmarkStart w:id="7" w:name="_GoBack"/>
       <w:bookmarkEnd w:id="7"/>
-    </w:p>
-    <w:p>
-      <w:pPr>
-        <w:pStyle w:val="af5"/>
-      </w:pPr>
-    </w:p>
-    <w:p>
-      <w:pPr>
-        <w:pStyle w:val="a0"/>
-      </w:pPr>
-      <w:r>
-        <w:rPr>
-          <w:rFonts w:hint="eastAsia"/>
-        </w:rPr>
-        <w:t>信任评估的研究工作</w:t>
-      </w:r>
-    </w:p>
-    <w:p>
-      <w:pPr>
-        <w:pStyle w:val="a1"/>
-      </w:pPr>
-      <w:r>
-        <w:rPr>
-          <w:rFonts w:hint="eastAsia"/>
-        </w:rPr>
-        <w:t>信任评估</w:t>
-      </w:r>
-      <w:r>
-        <w:rPr>
-          <w:rFonts w:hint="eastAsia"/>
-        </w:rPr>
-        <w:t>中</w:t>
-      </w:r>
-      <w:r>
-        <w:rPr>
-          <w:rFonts w:hint="eastAsia"/>
-        </w:rPr>
-        <w:t>的</w:t>
-      </w:r>
-      <w:r>
-        <w:rPr>
-          <w:rFonts w:hint="eastAsia"/>
-        </w:rPr>
-        <w:t>相关</w:t>
-      </w:r>
-      <w:r>
-        <w:rPr>
-          <w:rFonts w:hint="eastAsia"/>
-        </w:rPr>
-        <w:t>定义</w:t>
-      </w:r>
-    </w:p>
-    <w:p>
-      <w:pPr>
-        <w:pStyle w:val="a1"/>
-      </w:pPr>
-      <w:r>
-        <w:rPr>
-          <w:rFonts w:hint="eastAsia"/>
-        </w:rPr>
-        <w:t>信任</w:t>
-      </w:r>
-      <w:r>
-        <w:rPr>
-          <w:rFonts w:hint="eastAsia"/>
-        </w:rPr>
-        <w:t>评估的典型应用场景</w:t>
-      </w:r>
-    </w:p>
-    <w:p>
-      <w:pPr>
-        <w:pStyle w:val="a1"/>
-      </w:pPr>
-      <w:r>
-        <w:rPr>
-          <w:rFonts w:hint="eastAsia"/>
-        </w:rPr>
-        <w:t>信任评估的</w:t>
-      </w:r>
-      <w:r>
-        <w:rPr>
-          <w:rFonts w:hint="eastAsia"/>
-        </w:rPr>
-        <w:t>理论模型</w:t>
-      </w:r>
-    </w:p>
-    <w:p>
-      <w:pPr>
-        <w:pStyle w:val="ab"/>
-      </w:pPr>
-    </w:p>
-    <w:p>
-      <w:pPr>
-        <w:pStyle w:val="a0"/>
-      </w:pPr>
-      <w:r>
-        <w:rPr>
-          <w:rFonts w:hint="eastAsia"/>
-        </w:rPr>
-        <w:t>本章小结</w:t>
-      </w:r>
-    </w:p>
-    <w:p>
-      <w:pPr>
-        <w:pStyle w:val="ab"/>
-        <w:ind w:firstLineChars="0" w:firstLine="0"/>
-      </w:pPr>
+      <w:r>
+        <w:rPr>
+          <w:rFonts w:hint="eastAsia"/>
+        </w:rPr>
+        <w:t>思路。</w:t>
+      </w:r>
     </w:p>
     <w:p>
       <w:pPr>
@@ -14125,7 +15510,6 @@
     <w:p>
       <w:pPr>
         <w:pStyle w:val="ab"/>
-        <w:ind w:firstLineChars="0" w:firstLine="0"/>
       </w:pPr>
     </w:p>
     <w:p>
@@ -14142,37 +15526,31 @@
     <w:p>
       <w:pPr>
         <w:pStyle w:val="ab"/>
-        <w:ind w:firstLineChars="0" w:firstLine="0"/>
       </w:pPr>
     </w:p>
     <w:p>
       <w:pPr>
         <w:pStyle w:val="ab"/>
-        <w:ind w:firstLineChars="0" w:firstLine="0"/>
       </w:pPr>
     </w:p>
     <w:p>
       <w:pPr>
         <w:pStyle w:val="ab"/>
-        <w:ind w:firstLineChars="0" w:firstLine="0"/>
       </w:pPr>
     </w:p>
     <w:p>
       <w:pPr>
         <w:pStyle w:val="ab"/>
-        <w:ind w:firstLineChars="0" w:firstLine="0"/>
       </w:pPr>
     </w:p>
     <w:p>
       <w:pPr>
         <w:pStyle w:val="ab"/>
-        <w:ind w:firstLineChars="0" w:firstLine="0"/>
       </w:pPr>
     </w:p>
     <w:p>
       <w:pPr>
         <w:pStyle w:val="ab"/>
-        <w:ind w:firstLineChars="0" w:firstLine="0"/>
       </w:pPr>
     </w:p>
     <w:p>
@@ -14202,7 +15580,6 @@
     <w:p>
       <w:pPr>
         <w:pStyle w:val="ab"/>
-        <w:ind w:firstLineChars="0" w:firstLine="0"/>
       </w:pPr>
     </w:p>
     <w:p>
@@ -14219,7 +15596,6 @@
     <w:p>
       <w:pPr>
         <w:pStyle w:val="ab"/>
-        <w:ind w:firstLineChars="0" w:firstLine="0"/>
         <w:sectPr>
           <w:headerReference w:type="even" r:id="rId12"/>
           <w:headerReference w:type="default" r:id="rId13"/>
@@ -14496,7 +15872,7 @@
             <w:noProof/>
             <w:lang w:val="zh-CN"/>
           </w:rPr>
-          <w:t>12</w:t>
+          <w:t>8</w:t>
         </w:r>
         <w:r>
           <w:fldChar w:fldCharType="end"/>
@@ -14544,7 +15920,7 @@
             <w:noProof/>
             <w:lang w:val="zh-CN"/>
           </w:rPr>
-          <w:t>13</w:t>
+          <w:t>9</w:t>
         </w:r>
         <w:r>
           <w:fldChar w:fldCharType="end"/>
@@ -14642,7 +16018,7 @@
         <w:rFonts w:hint="eastAsia"/>
         <w:noProof/>
       </w:rPr>
-      <w:t>第四章</w:t>
+      <w:t>第二章</w:t>
     </w:r>
     <w:r>
       <w:fldChar w:fldCharType="end"/>
@@ -14670,7 +16046,7 @@
         <w:rFonts w:hint="eastAsia"/>
         <w:noProof/>
       </w:rPr>
-      <w:t>威胁情报信任分析原型系统的设计与实现</w:t>
+      <w:t>威胁情报和信任评估的相关研究</w:t>
     </w:r>
     <w:r>
       <w:fldChar w:fldCharType="end"/>
@@ -14708,7 +16084,7 @@
         <w:rFonts w:hint="eastAsia"/>
         <w:noProof/>
       </w:rPr>
-      <w:t>攻读学位期间取得的研究成果</w:t>
+      <w:t>参考文献</w:t>
     </w:r>
     <w:r>
       <w:fldChar w:fldCharType="end"/>
@@ -17149,7 +18525,7 @@
     <w:link w:val="Char"/>
     <w:autoRedefine/>
     <w:qFormat/>
-    <w:rsid w:val="00B024B6"/>
+    <w:rsid w:val="00BC4C89"/>
     <w:pPr>
       <w:tabs>
         <w:tab w:val="center" w:pos="3969"/>
@@ -17171,7 +18547,7 @@
     <w:name w:val="北邮论文正文 Char"/>
     <w:basedOn w:val="a4"/>
     <w:link w:val="ab"/>
-    <w:rsid w:val="00B024B6"/>
+    <w:rsid w:val="00BC4C89"/>
     <w:rPr>
       <w:rFonts w:ascii="Times New Roman" w:hAnsi="Times New Roman"/>
       <w:noProof/>
@@ -17985,7 +19361,7 @@
 </file>
 
 <file path=customXml/itemProps1.xml><?xml version="1.0" encoding="utf-8"?>
-<ds:datastoreItem xmlns:ds="http://schemas.openxmlformats.org/officeDocument/2006/customXml" ds:itemID="{A9EAF3D6-CBF1-4FCD-BCDB-56D748774DE8}">
+<ds:datastoreItem xmlns:ds="http://schemas.openxmlformats.org/officeDocument/2006/customXml" ds:itemID="{C8252FC6-684B-477B-A789-657149353E71}">
   <ds:schemaRefs>
     <ds:schemaRef ds:uri="http://schemas.openxmlformats.org/officeDocument/2006/bibliography"/>
   </ds:schemaRefs>

</xml_diff>